<commit_message>
feat(hw7): finish report and refine code
</commit_message>
<xml_diff>
--- a/homework7/Report.docx
+++ b/homework7/Report.docx
@@ -10,15 +10,7 @@
         <w:t>Yes, the Tsukuba stereo images are rectified.</w:t>
       </w:r>
       <w:r>
-        <w:t xml:space="preserve"> </w:t>
-      </w:r>
-      <w:proofErr w:type="gramStart"/>
-      <w:r>
-        <w:t>Every</w:t>
-      </w:r>
-      <w:proofErr w:type="gramEnd"/>
-      <w:r>
-        <w:t xml:space="preserve"> corresponding points are on the same horizontal lines.</w:t>
+        <w:t xml:space="preserve"> Every corresponding points are on the same horizontal lines.</w:t>
       </w:r>
     </w:p>
     <w:p>
@@ -26,7 +18,280 @@
         <w:t>2</w:t>
       </w:r>
     </w:p>
+    <w:p>
+      <w:r>
+        <w:t>Best d: 21</w:t>
+      </w:r>
+    </w:p>
+    <w:p>
+      <w:r>
+        <w:t>3</w:t>
+      </w:r>
+    </w:p>
+    <w:p>
+      <w:r>
+        <w:rPr>
+          <w:noProof/>
+        </w:rPr>
+        <w:drawing>
+          <wp:inline distT="0" distB="0" distL="0" distR="0" wp14:anchorId="22DFC942" wp14:editId="7E38BE04">
+            <wp:extent cx="5274310" cy="4412615"/>
+            <wp:effectExtent l="0" t="0" r="0" b="0"/>
+            <wp:docPr id="1857785362" name="圖片 3"/>
+            <wp:cNvGraphicFramePr>
+              <a:graphicFrameLocks xmlns:a="http://schemas.openxmlformats.org/drawingml/2006/main" noChangeAspect="1"/>
+            </wp:cNvGraphicFramePr>
+            <a:graphic xmlns:a="http://schemas.openxmlformats.org/drawingml/2006/main">
+              <a:graphicData uri="http://schemas.openxmlformats.org/drawingml/2006/picture">
+                <pic:pic xmlns:pic="http://schemas.openxmlformats.org/drawingml/2006/picture">
+                  <pic:nvPicPr>
+                    <pic:cNvPr id="1857785362" name="圖片 1857785362"/>
+                    <pic:cNvPicPr/>
+                  </pic:nvPicPr>
+                  <pic:blipFill>
+                    <a:blip r:embed="rId4">
+                      <a:extLst>
+                        <a:ext uri="{28A0092B-C50C-407E-A947-70E740481C1C}">
+                          <a14:useLocalDpi xmlns:a14="http://schemas.microsoft.com/office/drawing/2010/main" val="0"/>
+                        </a:ext>
+                      </a:extLst>
+                    </a:blip>
+                    <a:stretch>
+                      <a:fillRect/>
+                    </a:stretch>
+                  </pic:blipFill>
+                  <pic:spPr>
+                    <a:xfrm>
+                      <a:off x="0" y="0"/>
+                      <a:ext cx="5274310" cy="4412615"/>
+                    </a:xfrm>
+                    <a:prstGeom prst="rect">
+                      <a:avLst/>
+                    </a:prstGeom>
+                  </pic:spPr>
+                </pic:pic>
+              </a:graphicData>
+            </a:graphic>
+          </wp:inline>
+        </w:drawing>
+      </w:r>
+    </w:p>
+    <w:p>
+      <w:r>
+        <w:t>6</w:t>
+      </w:r>
+    </w:p>
+    <w:p>
+      <w:r>
+        <w:rPr>
+          <w:noProof/>
+        </w:rPr>
+        <w:lastRenderedPageBreak/>
+        <w:drawing>
+          <wp:inline distT="0" distB="0" distL="0" distR="0" wp14:anchorId="1333E37C" wp14:editId="48AAD327">
+            <wp:extent cx="5274310" cy="4467225"/>
+            <wp:effectExtent l="0" t="0" r="0" b="3175"/>
+            <wp:docPr id="1843915944" name="圖片 4"/>
+            <wp:cNvGraphicFramePr>
+              <a:graphicFrameLocks xmlns:a="http://schemas.openxmlformats.org/drawingml/2006/main" noChangeAspect="1"/>
+            </wp:cNvGraphicFramePr>
+            <a:graphic xmlns:a="http://schemas.openxmlformats.org/drawingml/2006/main">
+              <a:graphicData uri="http://schemas.openxmlformats.org/drawingml/2006/picture">
+                <pic:pic xmlns:pic="http://schemas.openxmlformats.org/drawingml/2006/picture">
+                  <pic:nvPicPr>
+                    <pic:cNvPr id="1843915944" name="圖片 1843915944"/>
+                    <pic:cNvPicPr/>
+                  </pic:nvPicPr>
+                  <pic:blipFill>
+                    <a:blip r:embed="rId5">
+                      <a:extLst>
+                        <a:ext uri="{28A0092B-C50C-407E-A947-70E740481C1C}">
+                          <a14:useLocalDpi xmlns:a14="http://schemas.microsoft.com/office/drawing/2010/main" val="0"/>
+                        </a:ext>
+                      </a:extLst>
+                    </a:blip>
+                    <a:stretch>
+                      <a:fillRect/>
+                    </a:stretch>
+                  </pic:blipFill>
+                  <pic:spPr>
+                    <a:xfrm>
+                      <a:off x="0" y="0"/>
+                      <a:ext cx="5274310" cy="4467225"/>
+                    </a:xfrm>
+                    <a:prstGeom prst="rect">
+                      <a:avLst/>
+                    </a:prstGeom>
+                  </pic:spPr>
+                </pic:pic>
+              </a:graphicData>
+            </a:graphic>
+          </wp:inline>
+        </w:drawing>
+      </w:r>
+    </w:p>
+    <w:p>
+      <w:r>
+        <w:t>7</w:t>
+      </w:r>
+    </w:p>
+    <w:p>
+      <w:r>
+        <w:rPr>
+          <w:noProof/>
+        </w:rPr>
+        <w:lastRenderedPageBreak/>
+        <w:drawing>
+          <wp:inline distT="0" distB="0" distL="0" distR="0">
+            <wp:extent cx="5274310" cy="4023995"/>
+            <wp:effectExtent l="0" t="0" r="0" b="1905"/>
+            <wp:docPr id="1159643544" name="圖片 5"/>
+            <wp:cNvGraphicFramePr>
+              <a:graphicFrameLocks xmlns:a="http://schemas.openxmlformats.org/drawingml/2006/main" noChangeAspect="1"/>
+            </wp:cNvGraphicFramePr>
+            <a:graphic xmlns:a="http://schemas.openxmlformats.org/drawingml/2006/main">
+              <a:graphicData uri="http://schemas.openxmlformats.org/drawingml/2006/picture">
+                <pic:pic xmlns:pic="http://schemas.openxmlformats.org/drawingml/2006/picture">
+                  <pic:nvPicPr>
+                    <pic:cNvPr id="1159643544" name="圖片 1159643544"/>
+                    <pic:cNvPicPr/>
+                  </pic:nvPicPr>
+                  <pic:blipFill>
+                    <a:blip r:embed="rId6">
+                      <a:extLst>
+                        <a:ext uri="{28A0092B-C50C-407E-A947-70E740481C1C}">
+                          <a14:useLocalDpi xmlns:a14="http://schemas.microsoft.com/office/drawing/2010/main" val="0"/>
+                        </a:ext>
+                      </a:extLst>
+                    </a:blip>
+                    <a:stretch>
+                      <a:fillRect/>
+                    </a:stretch>
+                  </pic:blipFill>
+                  <pic:spPr>
+                    <a:xfrm>
+                      <a:off x="0" y="0"/>
+                      <a:ext cx="5274310" cy="4023995"/>
+                    </a:xfrm>
+                    <a:prstGeom prst="rect">
+                      <a:avLst/>
+                    </a:prstGeom>
+                  </pic:spPr>
+                </pic:pic>
+              </a:graphicData>
+            </a:graphic>
+          </wp:inline>
+        </w:drawing>
+      </w:r>
+    </w:p>
+    <w:p>
+      <w:r>
+        <w:t>8</w:t>
+      </w:r>
+    </w:p>
+    <w:p>
+      <w:r>
+        <w:rPr>
+          <w:noProof/>
+        </w:rPr>
+        <w:drawing>
+          <wp:inline distT="0" distB="0" distL="0" distR="0">
+            <wp:extent cx="5274310" cy="3927475"/>
+            <wp:effectExtent l="0" t="0" r="0" b="0"/>
+            <wp:docPr id="1608342837" name="圖片 6"/>
+            <wp:cNvGraphicFramePr>
+              <a:graphicFrameLocks xmlns:a="http://schemas.openxmlformats.org/drawingml/2006/main" noChangeAspect="1"/>
+            </wp:cNvGraphicFramePr>
+            <a:graphic xmlns:a="http://schemas.openxmlformats.org/drawingml/2006/main">
+              <a:graphicData uri="http://schemas.openxmlformats.org/drawingml/2006/picture">
+                <pic:pic xmlns:pic="http://schemas.openxmlformats.org/drawingml/2006/picture">
+                  <pic:nvPicPr>
+                    <pic:cNvPr id="1608342837" name="圖片 1608342837"/>
+                    <pic:cNvPicPr/>
+                  </pic:nvPicPr>
+                  <pic:blipFill>
+                    <a:blip r:embed="rId7">
+                      <a:extLst>
+                        <a:ext uri="{28A0092B-C50C-407E-A947-70E740481C1C}">
+                          <a14:useLocalDpi xmlns:a14="http://schemas.microsoft.com/office/drawing/2010/main" val="0"/>
+                        </a:ext>
+                      </a:extLst>
+                    </a:blip>
+                    <a:stretch>
+                      <a:fillRect/>
+                    </a:stretch>
+                  </pic:blipFill>
+                  <pic:spPr>
+                    <a:xfrm>
+                      <a:off x="0" y="0"/>
+                      <a:ext cx="5274310" cy="3927475"/>
+                    </a:xfrm>
+                    <a:prstGeom prst="rect">
+                      <a:avLst/>
+                    </a:prstGeom>
+                  </pic:spPr>
+                </pic:pic>
+              </a:graphicData>
+            </a:graphic>
+          </wp:inline>
+        </w:drawing>
+      </w:r>
+    </w:p>
+    <w:p>
+      <w:r>
+        <w:lastRenderedPageBreak/>
+        <w:t>9</w:t>
+      </w:r>
+    </w:p>
     <w:p/>
+    <w:p>
+      <w:r>
+        <w:rPr>
+          <w:noProof/>
+        </w:rPr>
+        <w:drawing>
+          <wp:inline distT="0" distB="0" distL="0" distR="0" wp14:anchorId="17240340" wp14:editId="5B9D63AC">
+            <wp:extent cx="4278324" cy="4268537"/>
+            <wp:effectExtent l="0" t="0" r="1905" b="0"/>
+            <wp:docPr id="1136838053" name="圖片 2"/>
+            <wp:cNvGraphicFramePr>
+              <a:graphicFrameLocks xmlns:a="http://schemas.openxmlformats.org/drawingml/2006/main" noChangeAspect="1"/>
+            </wp:cNvGraphicFramePr>
+            <a:graphic xmlns:a="http://schemas.openxmlformats.org/drawingml/2006/main">
+              <a:graphicData uri="http://schemas.openxmlformats.org/drawingml/2006/picture">
+                <pic:pic xmlns:pic="http://schemas.openxmlformats.org/drawingml/2006/picture">
+                  <pic:nvPicPr>
+                    <pic:cNvPr id="1136838053" name="圖片 1136838053"/>
+                    <pic:cNvPicPr/>
+                  </pic:nvPicPr>
+                  <pic:blipFill>
+                    <a:blip r:embed="rId8">
+                      <a:extLst>
+                        <a:ext uri="{28A0092B-C50C-407E-A947-70E740481C1C}">
+                          <a14:useLocalDpi xmlns:a14="http://schemas.microsoft.com/office/drawing/2010/main" val="0"/>
+                        </a:ext>
+                      </a:extLst>
+                    </a:blip>
+                    <a:stretch>
+                      <a:fillRect/>
+                    </a:stretch>
+                  </pic:blipFill>
+                  <pic:spPr>
+                    <a:xfrm>
+                      <a:off x="0" y="0"/>
+                      <a:ext cx="4286127" cy="4276322"/>
+                    </a:xfrm>
+                    <a:prstGeom prst="rect">
+                      <a:avLst/>
+                    </a:prstGeom>
+                  </pic:spPr>
+                </pic:pic>
+              </a:graphicData>
+            </a:graphic>
+          </wp:inline>
+        </w:drawing>
+      </w:r>
+    </w:p>
     <w:sectPr>
       <w:pgSz w:w="11906" w:h="16838"/>
       <w:pgMar w:top="1440" w:right="1800" w:bottom="1440" w:left="1800" w:header="851" w:footer="992" w:gutter="0"/>

</xml_diff>